<commit_message>
Alterando o diagrama de negócio
</commit_message>
<xml_diff>
--- a/Documentação/Documentação Mush Room.docx
+++ b/Documentação/Documentação Mush Room.docx
@@ -1650,10 +1650,10 @@
           <w:noProof/>
         </w:rPr>
         <w:drawing>
-          <wp:inline distT="0" distB="0" distL="0" distR="0" wp14:anchorId="59FC8E0A" wp14:editId="7C891FFF">
-            <wp:extent cx="4572000" cy="1990725"/>
+          <wp:inline distT="0" distB="0" distL="0" distR="0" wp14:anchorId="51A1C243" wp14:editId="4B802378">
+            <wp:extent cx="5731510" cy="2926715"/>
             <wp:effectExtent l="0" t="0" r="0" b="0"/>
-            <wp:docPr id="968202163" name="Imagem 968202163"/>
+            <wp:docPr id="264041496" name="Imagem 1"/>
             <wp:cNvGraphicFramePr>
               <a:graphicFrameLocks xmlns:a="http://schemas.openxmlformats.org/drawingml/2006/main" noChangeAspect="1"/>
             </wp:cNvGraphicFramePr>
@@ -1661,8 +1661,10 @@
               <a:graphicData uri="http://schemas.openxmlformats.org/drawingml/2006/picture">
                 <pic:pic xmlns:pic="http://schemas.openxmlformats.org/drawingml/2006/picture">
                   <pic:nvPicPr>
-                    <pic:cNvPr id="0" name=""/>
-                    <pic:cNvPicPr/>
+                    <pic:cNvPr id="0" name="Picture 1"/>
+                    <pic:cNvPicPr>
+                      <a:picLocks noChangeAspect="1" noChangeArrowheads="1"/>
+                    </pic:cNvPicPr>
                   </pic:nvPicPr>
                   <pic:blipFill>
                     <a:blip r:embed="rId5" cstate="print">
@@ -1672,18 +1674,23 @@
                         </a:ext>
                       </a:extLst>
                     </a:blip>
+                    <a:srcRect/>
                     <a:stretch>
                       <a:fillRect/>
                     </a:stretch>
                   </pic:blipFill>
-                  <pic:spPr>
+                  <pic:spPr bwMode="auto">
                     <a:xfrm>
                       <a:off x="0" y="0"/>
-                      <a:ext cx="4572000" cy="1990725"/>
+                      <a:ext cx="5731510" cy="2926715"/>
                     </a:xfrm>
                     <a:prstGeom prst="rect">
                       <a:avLst/>
                     </a:prstGeom>
+                    <a:noFill/>
+                    <a:ln>
+                      <a:noFill/>
+                    </a:ln>
                   </pic:spPr>
                 </pic:pic>
               </a:graphicData>

</xml_diff>